<commit_message>
Added analysis and problem setting 12.2 to Звіт БМТП 12.doc
</commit_message>
<xml_diff>
--- a/lab12/Report/Звіт БМТП 12.docx
+++ b/lab12/Report/Звіт БМТП 12.docx
@@ -1198,9 +1198,19 @@
           <w:szCs w:val="28"/>
           <w:lang w:eastAsia="uk-UA"/>
         </w:rPr>
-        <w:t xml:space="preserve"> Code::</w:t>
-      </w:r>
-      <w:proofErr w:type="spellStart"/>
+        <w:t xml:space="preserve"> </w:t>
+      </w:r>
+      <w:proofErr w:type="gramStart"/>
+      <w:r>
+        <w:rPr>
+          <w:rFonts w:eastAsia="Times New Roman" w:cs="Times New Roman"/>
+          <w:szCs w:val="28"/>
+          <w:lang w:eastAsia="uk-UA"/>
+        </w:rPr>
+        <w:t>Code::</w:t>
+      </w:r>
+      <w:proofErr w:type="spellStart"/>
+      <w:proofErr w:type="gramEnd"/>
       <w:r>
         <w:rPr>
           <w:rFonts w:eastAsia="Times New Roman" w:cs="Times New Roman"/>
@@ -3018,17 +3028,7 @@
           <w:szCs w:val="28"/>
           <w:lang w:val="uk-UA" w:eastAsia="uk-UA"/>
         </w:rPr>
-        <w:t>- Ширина: ширина</w:t>
-      </w:r>
-      <w:r>
-        <w:rPr>
-          <w:rFonts w:eastAsia="Times New Roman" w:cs="Times New Roman"/>
-          <w:bCs/>
-          <w:iCs/>
-          <w:szCs w:val="28"/>
-          <w:lang w:val="uk-UA" w:eastAsia="uk-UA"/>
-        </w:rPr>
-        <w:t xml:space="preserve"> акваріуму.</w:t>
+        <w:t>- Ширина: ширина акваріуму.</w:t>
       </w:r>
     </w:p>
     <w:p>
@@ -3184,18 +3184,18 @@
           <w:szCs w:val="28"/>
           <w:lang w:eastAsia="uk-UA"/>
         </w:rPr>
-        <w:t>. П</w:t>
-      </w:r>
-      <w:proofErr w:type="spellStart"/>
-      <w:r>
-        <w:rPr>
-          <w:rFonts w:eastAsia="Times New Roman" w:cs="Times New Roman"/>
-          <w:bCs/>
-          <w:iCs/>
-          <w:szCs w:val="28"/>
-          <w:lang w:eastAsia="uk-UA"/>
-        </w:rPr>
-        <w:t>рототипи</w:t>
+        <w:t xml:space="preserve">. </w:t>
+      </w:r>
+      <w:proofErr w:type="spellStart"/>
+      <w:r>
+        <w:rPr>
+          <w:rFonts w:eastAsia="Times New Roman" w:cs="Times New Roman"/>
+          <w:bCs/>
+          <w:iCs/>
+          <w:szCs w:val="28"/>
+          <w:lang w:eastAsia="uk-UA"/>
+        </w:rPr>
+        <w:t>Прототипи</w:t>
       </w:r>
       <w:proofErr w:type="spellEnd"/>
       <w:r>
@@ -4426,7 +4426,7 @@
           <w:bCs/>
           <w:iCs/>
           <w:szCs w:val="28"/>
-          <w:lang w:eastAsia="uk-UA"/>
+          <w:lang w:val="uk-UA" w:eastAsia="uk-UA"/>
         </w:rPr>
         <w:t xml:space="preserve"> — </w:t>
       </w:r>
@@ -4446,7 +4446,7 @@
           <w:bCs/>
           <w:iCs/>
           <w:szCs w:val="28"/>
-          <w:lang w:eastAsia="uk-UA"/>
+          <w:lang w:val="uk-UA" w:eastAsia="uk-UA"/>
         </w:rPr>
         <w:t>(</w:t>
       </w:r>
@@ -4466,7 +4466,7 @@
           <w:bCs/>
           <w:iCs/>
           <w:szCs w:val="28"/>
-          <w:lang w:eastAsia="uk-UA"/>
+          <w:lang w:val="uk-UA" w:eastAsia="uk-UA"/>
         </w:rPr>
         <w:t>)</w:t>
       </w:r>
@@ -4522,8 +4522,665 @@
     </w:p>
     <w:p>
       <w:pPr>
-        <w:spacing w:after="0"/>
-        <w:jc w:val="center"/>
+        <w:spacing w:after="0" w:line="360" w:lineRule="auto"/>
+        <w:ind w:left="284" w:right="284" w:firstLine="709"/>
+        <w:rPr>
+          <w:rFonts w:eastAsia="Times New Roman" w:cs="Times New Roman"/>
+          <w:szCs w:val="28"/>
+          <w:lang w:eastAsia="ru-RU"/>
+        </w:rPr>
+      </w:pPr>
+      <w:r>
+        <w:rPr>
+          <w:rFonts w:eastAsia="Times New Roman" w:cs="Times New Roman"/>
+          <w:b/>
+          <w:bCs/>
+          <w:szCs w:val="28"/>
+          <w:lang w:val="uk-UA" w:eastAsia="ru-RU"/>
+        </w:rPr>
+        <w:lastRenderedPageBreak/>
+        <w:t>Аналіз та постановка задачі 12.2</w:t>
+      </w:r>
+      <w:r>
+        <w:rPr>
+          <w:rFonts w:eastAsia="Times New Roman" w:cs="Times New Roman"/>
+          <w:szCs w:val="28"/>
+          <w:lang w:val="uk-UA" w:eastAsia="ru-RU"/>
+        </w:rPr>
+        <w:br/>
+        <w:t xml:space="preserve">Завдання полягає в реалізації додатка </w:t>
+      </w:r>
+      <w:proofErr w:type="spellStart"/>
+      <w:r>
+        <w:rPr>
+          <w:rFonts w:eastAsia="Times New Roman" w:cs="Times New Roman"/>
+          <w:szCs w:val="28"/>
+          <w:lang w:eastAsia="ru-RU"/>
+        </w:rPr>
+        <w:t>Teacher</w:t>
+      </w:r>
+      <w:proofErr w:type="spellEnd"/>
+      <w:r>
+        <w:rPr>
+          <w:rFonts w:eastAsia="Times New Roman" w:cs="Times New Roman"/>
+          <w:szCs w:val="28"/>
+          <w:lang w:val="uk-UA" w:eastAsia="ru-RU"/>
+        </w:rPr>
+        <w:t xml:space="preserve">, який виконує наступні функції: </w:t>
+      </w:r>
+      <w:r>
+        <w:rPr>
+          <w:rFonts w:eastAsia="Times New Roman" w:cs="Times New Roman"/>
+          <w:szCs w:val="28"/>
+          <w:lang w:val="uk-UA" w:eastAsia="ru-RU"/>
+        </w:rPr>
+        <w:br/>
+        <w:t xml:space="preserve">1. Перевіряє місцезнаходження файлу </w:t>
+      </w:r>
+      <w:proofErr w:type="spellStart"/>
+      <w:r>
+        <w:rPr>
+          <w:rFonts w:eastAsia="Times New Roman" w:cs="Times New Roman"/>
+          <w:szCs w:val="28"/>
+          <w:lang w:val="uk-UA" w:eastAsia="ru-RU"/>
+        </w:rPr>
+        <w:t>проекта</w:t>
+      </w:r>
+      <w:proofErr w:type="spellEnd"/>
+      <w:r>
+        <w:rPr>
+          <w:rFonts w:eastAsia="Times New Roman" w:cs="Times New Roman"/>
+          <w:szCs w:val="28"/>
+          <w:lang w:val="uk-UA" w:eastAsia="ru-RU"/>
+        </w:rPr>
+        <w:t xml:space="preserve"> </w:t>
+      </w:r>
+      <w:proofErr w:type="spellStart"/>
+      <w:r>
+        <w:rPr>
+          <w:rFonts w:eastAsia="Times New Roman" w:cs="Times New Roman"/>
+          <w:szCs w:val="28"/>
+          <w:lang w:eastAsia="ru-RU"/>
+        </w:rPr>
+        <w:t>main</w:t>
+      </w:r>
+      <w:proofErr w:type="spellEnd"/>
+      <w:r>
+        <w:rPr>
+          <w:rFonts w:eastAsia="Times New Roman" w:cs="Times New Roman"/>
+          <w:szCs w:val="28"/>
+          <w:lang w:val="uk-UA" w:eastAsia="ru-RU"/>
+        </w:rPr>
+        <w:t>.</w:t>
+      </w:r>
+      <w:proofErr w:type="spellStart"/>
+      <w:r>
+        <w:rPr>
+          <w:rFonts w:eastAsia="Times New Roman" w:cs="Times New Roman"/>
+          <w:szCs w:val="28"/>
+          <w:lang w:eastAsia="ru-RU"/>
+        </w:rPr>
+        <w:t>cpp</w:t>
+      </w:r>
+      <w:proofErr w:type="spellEnd"/>
+      <w:r>
+        <w:rPr>
+          <w:rFonts w:eastAsia="Times New Roman" w:cs="Times New Roman"/>
+          <w:szCs w:val="28"/>
+          <w:lang w:val="uk-UA" w:eastAsia="ru-RU"/>
+        </w:rPr>
+        <w:t xml:space="preserve"> під час компіляції:</w:t>
+      </w:r>
+      <w:r>
+        <w:rPr>
+          <w:rFonts w:eastAsia="Times New Roman" w:cs="Times New Roman"/>
+          <w:szCs w:val="28"/>
+          <w:lang w:val="uk-UA" w:eastAsia="ru-RU"/>
+        </w:rPr>
+        <w:br/>
+        <w:t>- Якщо файл знаходиться не в каталозі \</w:t>
+      </w:r>
+      <w:proofErr w:type="spellStart"/>
+      <w:r>
+        <w:rPr>
+          <w:rFonts w:eastAsia="Times New Roman" w:cs="Times New Roman"/>
+          <w:szCs w:val="28"/>
+          <w:lang w:eastAsia="ru-RU"/>
+        </w:rPr>
+        <w:t>lab</w:t>
+      </w:r>
+      <w:proofErr w:type="spellEnd"/>
+      <w:r>
+        <w:rPr>
+          <w:rFonts w:eastAsia="Times New Roman" w:cs="Times New Roman"/>
+          <w:szCs w:val="28"/>
+          <w:lang w:val="uk-UA" w:eastAsia="ru-RU"/>
+        </w:rPr>
+        <w:t>12\</w:t>
+      </w:r>
+      <w:proofErr w:type="spellStart"/>
+      <w:r>
+        <w:rPr>
+          <w:rFonts w:eastAsia="Times New Roman" w:cs="Times New Roman"/>
+          <w:szCs w:val="28"/>
+          <w:lang w:eastAsia="ru-RU"/>
+        </w:rPr>
+        <w:t>prj</w:t>
+      </w:r>
+      <w:proofErr w:type="spellEnd"/>
+      <w:r>
+        <w:rPr>
+          <w:rFonts w:eastAsia="Times New Roman" w:cs="Times New Roman"/>
+          <w:szCs w:val="28"/>
+          <w:lang w:val="uk-UA" w:eastAsia="ru-RU"/>
+        </w:rPr>
+        <w:t xml:space="preserve">, записує в текстовий файл </w:t>
+      </w:r>
+      <w:proofErr w:type="spellStart"/>
+      <w:r>
+        <w:rPr>
+          <w:rFonts w:eastAsia="Times New Roman" w:cs="Times New Roman"/>
+          <w:szCs w:val="28"/>
+          <w:lang w:eastAsia="ru-RU"/>
+        </w:rPr>
+        <w:t>TestResults</w:t>
+      </w:r>
+      <w:proofErr w:type="spellEnd"/>
+      <w:r>
+        <w:rPr>
+          <w:rFonts w:eastAsia="Times New Roman" w:cs="Times New Roman"/>
+          <w:szCs w:val="28"/>
+          <w:lang w:val="uk-UA" w:eastAsia="ru-RU"/>
+        </w:rPr>
+        <w:t>.</w:t>
+      </w:r>
+      <w:proofErr w:type="spellStart"/>
+      <w:r>
+        <w:rPr>
+          <w:rFonts w:eastAsia="Times New Roman" w:cs="Times New Roman"/>
+          <w:szCs w:val="28"/>
+          <w:lang w:eastAsia="ru-RU"/>
+        </w:rPr>
+        <w:t>txt</w:t>
+      </w:r>
+      <w:proofErr w:type="spellEnd"/>
+      <w:r>
+        <w:rPr>
+          <w:rFonts w:eastAsia="Times New Roman" w:cs="Times New Roman"/>
+          <w:szCs w:val="28"/>
+          <w:lang w:val="uk-UA" w:eastAsia="ru-RU"/>
+        </w:rPr>
+        <w:t xml:space="preserve"> повідомлення: "Встановлені вимоги порядку виконання лабораторної роботи порушено!", </w:t>
+      </w:r>
+      <w:proofErr w:type="spellStart"/>
+      <w:r>
+        <w:rPr>
+          <w:rFonts w:eastAsia="Times New Roman" w:cs="Times New Roman"/>
+          <w:szCs w:val="28"/>
+          <w:lang w:val="uk-UA" w:eastAsia="ru-RU"/>
+        </w:rPr>
+        <w:t>виводе</w:t>
+      </w:r>
+      <w:proofErr w:type="spellEnd"/>
+      <w:r>
+        <w:rPr>
+          <w:rFonts w:eastAsia="Times New Roman" w:cs="Times New Roman"/>
+          <w:szCs w:val="28"/>
+          <w:lang w:val="uk-UA" w:eastAsia="ru-RU"/>
+        </w:rPr>
+        <w:t xml:space="preserve"> 100 звукових сигналів та завершує виконання застосунку.</w:t>
+      </w:r>
+      <w:r>
+        <w:rPr>
+          <w:rFonts w:eastAsia="Times New Roman" w:cs="Times New Roman"/>
+          <w:szCs w:val="28"/>
+          <w:lang w:val="uk-UA" w:eastAsia="ru-RU"/>
+        </w:rPr>
+        <w:br/>
+        <w:t xml:space="preserve">- Якщо файл знаходиться у вказаному каталозі, створює об'єкт класу </w:t>
+      </w:r>
+      <w:proofErr w:type="spellStart"/>
+      <w:r>
+        <w:rPr>
+          <w:rFonts w:eastAsia="Times New Roman" w:cs="Times New Roman"/>
+          <w:szCs w:val="28"/>
+          <w:lang w:eastAsia="ru-RU"/>
+        </w:rPr>
+        <w:t>ClassLab</w:t>
+      </w:r>
+      <w:proofErr w:type="spellEnd"/>
+      <w:r>
+        <w:rPr>
+          <w:rFonts w:eastAsia="Times New Roman" w:cs="Times New Roman"/>
+          <w:szCs w:val="28"/>
+          <w:lang w:val="uk-UA" w:eastAsia="ru-RU"/>
+        </w:rPr>
+        <w:t>12_</w:t>
+      </w:r>
+      <w:proofErr w:type="spellStart"/>
+      <w:r>
+        <w:rPr>
+          <w:rFonts w:eastAsia="Times New Roman" w:cs="Times New Roman"/>
+          <w:szCs w:val="28"/>
+          <w:lang w:eastAsia="ru-RU"/>
+        </w:rPr>
+        <w:t>Chepil</w:t>
+      </w:r>
+      <w:proofErr w:type="spellEnd"/>
+      <w:r>
+        <w:rPr>
+          <w:rFonts w:eastAsia="Times New Roman" w:cs="Times New Roman"/>
+          <w:szCs w:val="28"/>
+          <w:lang w:val="uk-UA" w:eastAsia="ru-RU"/>
+        </w:rPr>
+        <w:t xml:space="preserve"> з заголовкового файлу </w:t>
+      </w:r>
+      <w:proofErr w:type="spellStart"/>
+      <w:r>
+        <w:rPr>
+          <w:rFonts w:eastAsia="Times New Roman" w:cs="Times New Roman"/>
+          <w:szCs w:val="28"/>
+          <w:lang w:eastAsia="ru-RU"/>
+        </w:rPr>
+        <w:t>ModulesChepil</w:t>
+      </w:r>
+      <w:proofErr w:type="spellEnd"/>
+      <w:r>
+        <w:rPr>
+          <w:rFonts w:eastAsia="Times New Roman" w:cs="Times New Roman"/>
+          <w:szCs w:val="28"/>
+          <w:lang w:val="uk-UA" w:eastAsia="ru-RU"/>
+        </w:rPr>
+        <w:t>.</w:t>
+      </w:r>
+      <w:r>
+        <w:rPr>
+          <w:rFonts w:eastAsia="Times New Roman" w:cs="Times New Roman"/>
+          <w:szCs w:val="28"/>
+          <w:lang w:eastAsia="ru-RU"/>
+        </w:rPr>
+        <w:t>h</w:t>
+      </w:r>
+      <w:r>
+        <w:rPr>
+          <w:rFonts w:eastAsia="Times New Roman" w:cs="Times New Roman"/>
+          <w:szCs w:val="28"/>
+          <w:lang w:val="uk-UA" w:eastAsia="ru-RU"/>
+        </w:rPr>
+        <w:t>.</w:t>
+      </w:r>
+      <w:r>
+        <w:rPr>
+          <w:rFonts w:eastAsia="Times New Roman" w:cs="Times New Roman"/>
+          <w:szCs w:val="28"/>
+          <w:lang w:val="uk-UA" w:eastAsia="ru-RU"/>
+        </w:rPr>
+        <w:br/>
+        <w:t xml:space="preserve">2. Виконує </w:t>
+      </w:r>
+      <w:proofErr w:type="spellStart"/>
+      <w:r>
+        <w:rPr>
+          <w:rFonts w:eastAsia="Times New Roman" w:cs="Times New Roman"/>
+          <w:szCs w:val="28"/>
+          <w:lang w:eastAsia="ru-RU"/>
+        </w:rPr>
+        <w:t>unit</w:t>
+      </w:r>
+      <w:proofErr w:type="spellEnd"/>
+      <w:r>
+        <w:rPr>
+          <w:rFonts w:eastAsia="Times New Roman" w:cs="Times New Roman"/>
+          <w:szCs w:val="28"/>
+          <w:lang w:val="uk-UA" w:eastAsia="ru-RU"/>
+        </w:rPr>
+        <w:t>-тестування цього об'єкта, використовуючи тест-</w:t>
+      </w:r>
+      <w:proofErr w:type="spellStart"/>
+      <w:r>
+        <w:rPr>
+          <w:rFonts w:eastAsia="Times New Roman" w:cs="Times New Roman"/>
+          <w:szCs w:val="28"/>
+          <w:lang w:val="uk-UA" w:eastAsia="ru-RU"/>
+        </w:rPr>
+        <w:t>сьюти</w:t>
+      </w:r>
+      <w:proofErr w:type="spellEnd"/>
+      <w:r>
+        <w:rPr>
+          <w:rFonts w:eastAsia="Times New Roman" w:cs="Times New Roman"/>
+          <w:szCs w:val="28"/>
+          <w:lang w:val="uk-UA" w:eastAsia="ru-RU"/>
+        </w:rPr>
+        <w:t xml:space="preserve"> з каталогу \</w:t>
+      </w:r>
+      <w:proofErr w:type="spellStart"/>
+      <w:r>
+        <w:rPr>
+          <w:rFonts w:eastAsia="Times New Roman" w:cs="Times New Roman"/>
+          <w:szCs w:val="28"/>
+          <w:lang w:eastAsia="ru-RU"/>
+        </w:rPr>
+        <w:t>lab</w:t>
+      </w:r>
+      <w:proofErr w:type="spellEnd"/>
+      <w:r>
+        <w:rPr>
+          <w:rFonts w:eastAsia="Times New Roman" w:cs="Times New Roman"/>
+          <w:szCs w:val="28"/>
+          <w:lang w:val="uk-UA" w:eastAsia="ru-RU"/>
+        </w:rPr>
+        <w:t>12\</w:t>
+      </w:r>
+      <w:proofErr w:type="spellStart"/>
+      <w:r>
+        <w:rPr>
+          <w:rFonts w:eastAsia="Times New Roman" w:cs="Times New Roman"/>
+          <w:szCs w:val="28"/>
+          <w:lang w:eastAsia="ru-RU"/>
+        </w:rPr>
+        <w:t>TestSuite</w:t>
+      </w:r>
+      <w:proofErr w:type="spellEnd"/>
+      <w:r>
+        <w:rPr>
+          <w:rFonts w:eastAsia="Times New Roman" w:cs="Times New Roman"/>
+          <w:szCs w:val="28"/>
+          <w:lang w:val="uk-UA" w:eastAsia="ru-RU"/>
+        </w:rPr>
+        <w:t>\</w:t>
+      </w:r>
+      <w:proofErr w:type="spellStart"/>
+      <w:r>
+        <w:rPr>
+          <w:rFonts w:eastAsia="Times New Roman" w:cs="Times New Roman"/>
+          <w:szCs w:val="28"/>
+          <w:lang w:eastAsia="ru-RU"/>
+        </w:rPr>
+        <w:t>TestSuite</w:t>
+      </w:r>
+      <w:proofErr w:type="spellEnd"/>
+      <w:r>
+        <w:rPr>
+          <w:rFonts w:eastAsia="Times New Roman" w:cs="Times New Roman"/>
+          <w:szCs w:val="28"/>
+          <w:lang w:val="uk-UA" w:eastAsia="ru-RU"/>
+        </w:rPr>
+        <w:t>.</w:t>
+      </w:r>
+      <w:proofErr w:type="spellStart"/>
+      <w:r>
+        <w:rPr>
+          <w:rFonts w:eastAsia="Times New Roman" w:cs="Times New Roman"/>
+          <w:szCs w:val="28"/>
+          <w:lang w:eastAsia="ru-RU"/>
+        </w:rPr>
+        <w:t>txt</w:t>
+      </w:r>
+      <w:proofErr w:type="spellEnd"/>
+      <w:r>
+        <w:rPr>
+          <w:rFonts w:eastAsia="Times New Roman" w:cs="Times New Roman"/>
+          <w:szCs w:val="28"/>
+          <w:lang w:val="uk-UA" w:eastAsia="ru-RU"/>
+        </w:rPr>
+        <w:t>.</w:t>
+      </w:r>
+      <w:r>
+        <w:rPr>
+          <w:rFonts w:eastAsia="Times New Roman" w:cs="Times New Roman"/>
+          <w:szCs w:val="28"/>
+          <w:lang w:val="uk-UA" w:eastAsia="ru-RU"/>
+        </w:rPr>
+        <w:br/>
+        <w:t>3. Протоколює результати тестування у текстовий файл \</w:t>
+      </w:r>
+      <w:proofErr w:type="spellStart"/>
+      <w:r>
+        <w:rPr>
+          <w:rFonts w:eastAsia="Times New Roman" w:cs="Times New Roman"/>
+          <w:szCs w:val="28"/>
+          <w:lang w:eastAsia="ru-RU"/>
+        </w:rPr>
+        <w:t>lab</w:t>
+      </w:r>
+      <w:proofErr w:type="spellEnd"/>
+      <w:r>
+        <w:rPr>
+          <w:rFonts w:eastAsia="Times New Roman" w:cs="Times New Roman"/>
+          <w:szCs w:val="28"/>
+          <w:lang w:val="uk-UA" w:eastAsia="ru-RU"/>
+        </w:rPr>
+        <w:t>12\</w:t>
+      </w:r>
+      <w:proofErr w:type="spellStart"/>
+      <w:r>
+        <w:rPr>
+          <w:rFonts w:eastAsia="Times New Roman" w:cs="Times New Roman"/>
+          <w:szCs w:val="28"/>
+          <w:lang w:eastAsia="ru-RU"/>
+        </w:rPr>
+        <w:t>TestSuite</w:t>
+      </w:r>
+      <w:proofErr w:type="spellEnd"/>
+      <w:r>
+        <w:rPr>
+          <w:rFonts w:eastAsia="Times New Roman" w:cs="Times New Roman"/>
+          <w:szCs w:val="28"/>
+          <w:lang w:val="uk-UA" w:eastAsia="ru-RU"/>
+        </w:rPr>
+        <w:t>\</w:t>
+      </w:r>
+      <w:proofErr w:type="spellStart"/>
+      <w:r>
+        <w:rPr>
+          <w:rFonts w:eastAsia="Times New Roman" w:cs="Times New Roman"/>
+          <w:szCs w:val="28"/>
+          <w:lang w:eastAsia="ru-RU"/>
+        </w:rPr>
+        <w:t>TestResults</w:t>
+      </w:r>
+      <w:proofErr w:type="spellEnd"/>
+      <w:r>
+        <w:rPr>
+          <w:rFonts w:eastAsia="Times New Roman" w:cs="Times New Roman"/>
+          <w:szCs w:val="28"/>
+          <w:lang w:val="uk-UA" w:eastAsia="ru-RU"/>
+        </w:rPr>
+        <w:t>.</w:t>
+      </w:r>
+      <w:proofErr w:type="spellStart"/>
+      <w:r>
+        <w:rPr>
+          <w:rFonts w:eastAsia="Times New Roman" w:cs="Times New Roman"/>
+          <w:szCs w:val="28"/>
+          <w:lang w:eastAsia="ru-RU"/>
+        </w:rPr>
+        <w:t>txt</w:t>
+      </w:r>
+      <w:proofErr w:type="spellEnd"/>
+      <w:r>
+        <w:rPr>
+          <w:rFonts w:eastAsia="Times New Roman" w:cs="Times New Roman"/>
+          <w:szCs w:val="28"/>
+          <w:lang w:val="uk-UA" w:eastAsia="ru-RU"/>
+        </w:rPr>
+        <w:t>.</w:t>
+      </w:r>
+      <w:r>
+        <w:rPr>
+          <w:rFonts w:eastAsia="Times New Roman" w:cs="Times New Roman"/>
+          <w:szCs w:val="28"/>
+          <w:lang w:val="uk-UA" w:eastAsia="ru-RU"/>
+        </w:rPr>
+        <w:br/>
+      </w:r>
+      <w:r>
+        <w:rPr>
+          <w:rFonts w:eastAsia="Times New Roman" w:cs="Times New Roman"/>
+          <w:szCs w:val="28"/>
+          <w:lang w:val="uk-UA" w:eastAsia="ru-RU"/>
+        </w:rPr>
+        <w:br/>
+        <w:t>Документація формату тест-кейса та протоколу його читання</w:t>
+      </w:r>
+      <w:r>
+        <w:rPr>
+          <w:rFonts w:eastAsia="Times New Roman" w:cs="Times New Roman"/>
+          <w:szCs w:val="28"/>
+          <w:lang w:val="uk-UA" w:eastAsia="ru-RU"/>
+        </w:rPr>
+        <w:br/>
+        <w:t xml:space="preserve">Формат тест-кейса у файлі </w:t>
+      </w:r>
+      <w:proofErr w:type="spellStart"/>
+      <w:r>
+        <w:rPr>
+          <w:rFonts w:eastAsia="Times New Roman" w:cs="Times New Roman"/>
+          <w:szCs w:val="28"/>
+          <w:lang w:eastAsia="ru-RU"/>
+        </w:rPr>
+        <w:t>TestSuite</w:t>
+      </w:r>
+      <w:proofErr w:type="spellEnd"/>
+      <w:r>
+        <w:rPr>
+          <w:rFonts w:eastAsia="Times New Roman" w:cs="Times New Roman"/>
+          <w:szCs w:val="28"/>
+          <w:lang w:val="uk-UA" w:eastAsia="ru-RU"/>
+        </w:rPr>
+        <w:t>.</w:t>
+      </w:r>
+      <w:proofErr w:type="spellStart"/>
+      <w:r>
+        <w:rPr>
+          <w:rFonts w:eastAsia="Times New Roman" w:cs="Times New Roman"/>
+          <w:szCs w:val="28"/>
+          <w:lang w:eastAsia="ru-RU"/>
+        </w:rPr>
+        <w:t>txt</w:t>
+      </w:r>
+      <w:proofErr w:type="spellEnd"/>
+      <w:r>
+        <w:rPr>
+          <w:rFonts w:eastAsia="Times New Roman" w:cs="Times New Roman"/>
+          <w:szCs w:val="28"/>
+          <w:lang w:val="uk-UA" w:eastAsia="ru-RU"/>
+        </w:rPr>
+        <w:br/>
+        <w:t>- Кожен рядок у файлі представляє окремий тест-кейс.</w:t>
+      </w:r>
+      <w:r>
+        <w:rPr>
+          <w:rFonts w:eastAsia="Times New Roman" w:cs="Times New Roman"/>
+          <w:szCs w:val="28"/>
+          <w:lang w:val="uk-UA" w:eastAsia="ru-RU"/>
+        </w:rPr>
+        <w:br/>
+        <w:t>- Поля тест-кейса розділені символом ";".</w:t>
+      </w:r>
+      <w:r>
+        <w:rPr>
+          <w:rFonts w:eastAsia="Times New Roman" w:cs="Times New Roman"/>
+          <w:szCs w:val="28"/>
+          <w:lang w:val="uk-UA" w:eastAsia="ru-RU"/>
+        </w:rPr>
+        <w:br/>
+        <w:t>- Порядок полів у тест-кейсі:</w:t>
+      </w:r>
+      <w:r>
+        <w:rPr>
+          <w:rFonts w:eastAsia="Times New Roman" w:cs="Times New Roman"/>
+          <w:szCs w:val="28"/>
+          <w:lang w:val="uk-UA" w:eastAsia="ru-RU"/>
+        </w:rPr>
+        <w:br/>
+        <w:t>1) Довжина акваріуму.</w:t>
+      </w:r>
+      <w:r>
+        <w:rPr>
+          <w:rFonts w:eastAsia="Times New Roman" w:cs="Times New Roman"/>
+          <w:szCs w:val="28"/>
+          <w:lang w:val="uk-UA" w:eastAsia="ru-RU"/>
+        </w:rPr>
+        <w:br/>
+      </w:r>
+      <w:r>
+        <w:rPr>
+          <w:rFonts w:eastAsia="Times New Roman" w:cs="Times New Roman"/>
+          <w:szCs w:val="28"/>
+          <w:lang w:eastAsia="ru-RU"/>
+        </w:rPr>
+        <w:t xml:space="preserve">2) Ширина </w:t>
+      </w:r>
+      <w:proofErr w:type="spellStart"/>
+      <w:r>
+        <w:rPr>
+          <w:rFonts w:eastAsia="Times New Roman" w:cs="Times New Roman"/>
+          <w:szCs w:val="28"/>
+          <w:lang w:eastAsia="ru-RU"/>
+        </w:rPr>
+        <w:t>акваріуму</w:t>
+      </w:r>
+      <w:proofErr w:type="spellEnd"/>
+      <w:r>
+        <w:rPr>
+          <w:rFonts w:eastAsia="Times New Roman" w:cs="Times New Roman"/>
+          <w:szCs w:val="28"/>
+          <w:lang w:eastAsia="ru-RU"/>
+        </w:rPr>
+        <w:t>.</w:t>
+      </w:r>
+      <w:r>
+        <w:rPr>
+          <w:rFonts w:eastAsia="Times New Roman" w:cs="Times New Roman"/>
+          <w:szCs w:val="28"/>
+          <w:lang w:eastAsia="ru-RU"/>
+        </w:rPr>
+        <w:br/>
+        <w:t xml:space="preserve">3) </w:t>
+      </w:r>
+      <w:proofErr w:type="spellStart"/>
+      <w:r>
+        <w:rPr>
+          <w:rFonts w:eastAsia="Times New Roman" w:cs="Times New Roman"/>
+          <w:szCs w:val="28"/>
+          <w:lang w:eastAsia="ru-RU"/>
+        </w:rPr>
+        <w:t>Висота</w:t>
+      </w:r>
+      <w:proofErr w:type="spellEnd"/>
+      <w:r>
+        <w:rPr>
+          <w:rFonts w:eastAsia="Times New Roman" w:cs="Times New Roman"/>
+          <w:szCs w:val="28"/>
+          <w:lang w:eastAsia="ru-RU"/>
+        </w:rPr>
+        <w:t xml:space="preserve"> </w:t>
+      </w:r>
+      <w:proofErr w:type="spellStart"/>
+      <w:r>
+        <w:rPr>
+          <w:rFonts w:eastAsia="Times New Roman" w:cs="Times New Roman"/>
+          <w:szCs w:val="28"/>
+          <w:lang w:eastAsia="ru-RU"/>
+        </w:rPr>
+        <w:t>акваріуму</w:t>
+      </w:r>
+      <w:proofErr w:type="spellEnd"/>
+      <w:r>
+        <w:rPr>
+          <w:rFonts w:eastAsia="Times New Roman" w:cs="Times New Roman"/>
+          <w:szCs w:val="28"/>
+          <w:lang w:eastAsia="ru-RU"/>
+        </w:rPr>
+        <w:t>.</w:t>
+      </w:r>
+    </w:p>
+    <w:p>
+      <w:pPr>
+        <w:spacing w:after="0"/>
+        <w:jc w:val="both"/>
         <w:rPr>
           <w:noProof/>
           <w:lang w:val="uk-UA"/>
@@ -5574,6 +6231,7 @@
   <w:style w:type="character" w:default="1" w:styleId="a0">
     <w:name w:val="Default Paragraph Font"/>
     <w:uiPriority w:val="1"/>
+    <w:semiHidden/>
     <w:unhideWhenUsed/>
   </w:style>
   <w:style w:type="table" w:default="1" w:styleId="a1">

</xml_diff>